<commit_message>
Arreglada la estructura de la entrega
</commit_message>
<xml_diff>
--- a/Entrega 1 (29 Octubre)/Documentación Requisitos/Documento de Requisitos.docx
+++ b/Entrega 1 (29 Octubre)/Documentación Requisitos/Documento de Requisitos.docx
@@ -4871,11 +4871,23 @@
     <w:p>
       <w:pPr>
         <w:pStyle w:val="Prrafodelista"/>
-        <w:rPr>
-          <w:sz w:val="24"/>
-          <w:szCs w:val="24"/>
-        </w:rPr>
-      </w:pPr>
+        <w:numPr>
+          <w:ilvl w:val="0"/>
+          <w:numId w:val="5"/>
+        </w:numPr>
+        <w:spacing w:line="480" w:lineRule="auto"/>
+        <w:rPr>
+          <w:sz w:val="24"/>
+          <w:szCs w:val="24"/>
+        </w:rPr>
+      </w:pPr>
+      <w:r>
+        <w:rPr>
+          <w:sz w:val="24"/>
+          <w:szCs w:val="24"/>
+        </w:rPr>
+        <w:t>El menú principal es accesible desde todas las páginas</w:t>
+      </w:r>
     </w:p>
     <w:p>
       <w:pPr>
@@ -4895,7 +4907,7 @@
           <w:sz w:val="24"/>
           <w:szCs w:val="24"/>
         </w:rPr>
-        <w:t>El menú principal es accesible desde todas las páginas</w:t>
+        <w:t>El formulario de contacto envía un correo electrónico con los campos rellenos en el formulario</w:t>
       </w:r>
     </w:p>
     <w:p>
@@ -4916,7 +4928,23 @@
           <w:sz w:val="24"/>
           <w:szCs w:val="24"/>
         </w:rPr>
-        <w:t>El formulario de contacto envía un correo electrónico con los campos rellenos en el formulario</w:t>
+        <w:t xml:space="preserve">En la página de </w:t>
+      </w:r>
+      <w:proofErr w:type="gramStart"/>
+      <w:r>
+        <w:rPr>
+          <w:sz w:val="24"/>
+          <w:szCs w:val="24"/>
+        </w:rPr>
+        <w:t>portfolio</w:t>
+      </w:r>
+      <w:proofErr w:type="gramEnd"/>
+      <w:r>
+        <w:rPr>
+          <w:sz w:val="24"/>
+          <w:szCs w:val="24"/>
+        </w:rPr>
+        <w:t>, clicar en cada aplicación te lleva a su respectiva página o entrada</w:t>
       </w:r>
     </w:p>
     <w:p>
@@ -4937,23 +4965,7 @@
           <w:sz w:val="24"/>
           <w:szCs w:val="24"/>
         </w:rPr>
-        <w:t xml:space="preserve">En la página de </w:t>
-      </w:r>
-      <w:proofErr w:type="gramStart"/>
-      <w:r>
-        <w:rPr>
-          <w:sz w:val="24"/>
-          <w:szCs w:val="24"/>
-        </w:rPr>
-        <w:t>portfolio</w:t>
-      </w:r>
-      <w:proofErr w:type="gramEnd"/>
-      <w:r>
-        <w:rPr>
-          <w:sz w:val="24"/>
-          <w:szCs w:val="24"/>
-        </w:rPr>
-        <w:t>, clicar en cada aplicación te lleva a su respectiva página o entrada</w:t>
+        <w:t>En el formulario de estimación se pueden implementar casillas con desplegables</w:t>
       </w:r>
     </w:p>
     <w:p>
@@ -4974,7 +4986,7 @@
           <w:sz w:val="24"/>
           <w:szCs w:val="24"/>
         </w:rPr>
-        <w:t>En el formulario de estimación se pueden implementar casillas con desplegables</w:t>
+        <w:t>El formulario de estimación devuelve un tiempo y costo estimado a partir de las respuestas en el formulario</w:t>
       </w:r>
     </w:p>
     <w:p>
@@ -4995,7 +5007,82 @@
           <w:sz w:val="24"/>
           <w:szCs w:val="24"/>
         </w:rPr>
-        <w:t>El formulario de estimación devuelve un tiempo y costo estimado a partir de las respuestas en el formulario</w:t>
+        <w:t xml:space="preserve">Al clicar en el mapa de la página de contacto, te redirige a la página de </w:t>
+      </w:r>
+      <w:r>
+        <w:rPr>
+          <w:sz w:val="24"/>
+          <w:szCs w:val="24"/>
+        </w:rPr>
+        <w:t>Google</w:t>
+      </w:r>
+      <w:r>
+        <w:rPr>
+          <w:sz w:val="24"/>
+          <w:szCs w:val="24"/>
+        </w:rPr>
+        <w:t xml:space="preserve"> </w:t>
+      </w:r>
+      <w:proofErr w:type="spellStart"/>
+      <w:r>
+        <w:rPr>
+          <w:sz w:val="24"/>
+          <w:szCs w:val="24"/>
+        </w:rPr>
+        <w:t>M</w:t>
+      </w:r>
+      <w:r>
+        <w:rPr>
+          <w:sz w:val="24"/>
+          <w:szCs w:val="24"/>
+        </w:rPr>
+        <w:t>aps</w:t>
+      </w:r>
+      <w:proofErr w:type="spellEnd"/>
+      <w:r>
+        <w:rPr>
+          <w:sz w:val="24"/>
+          <w:szCs w:val="24"/>
+        </w:rPr>
+        <w:t xml:space="preserve"> con la ubicación de la empresa</w:t>
+      </w:r>
+    </w:p>
+    <w:p>
+      <w:pPr>
+        <w:spacing w:line="480" w:lineRule="auto"/>
+        <w:rPr>
+          <w:sz w:val="24"/>
+          <w:szCs w:val="24"/>
+        </w:rPr>
+      </w:pPr>
+    </w:p>
+    <w:p>
+      <w:pPr>
+        <w:rPr>
+          <w:sz w:val="28"/>
+          <w:szCs w:val="28"/>
+        </w:rPr>
+      </w:pPr>
+      <w:r>
+        <w:rPr>
+          <w:sz w:val="28"/>
+          <w:szCs w:val="28"/>
+        </w:rPr>
+        <w:t xml:space="preserve">Requisitos </w:t>
+      </w:r>
+      <w:r>
+        <w:rPr>
+          <w:sz w:val="28"/>
+          <w:szCs w:val="28"/>
+        </w:rPr>
+        <w:t xml:space="preserve">No </w:t>
+      </w:r>
+      <w:r>
+        <w:rPr>
+          <w:sz w:val="28"/>
+          <w:szCs w:val="28"/>
+        </w:rPr>
+        <w:t>Funcionales:</w:t>
       </w:r>
     </w:p>
     <w:p>
@@ -5016,82 +5103,7 @@
           <w:sz w:val="24"/>
           <w:szCs w:val="24"/>
         </w:rPr>
-        <w:t xml:space="preserve">Al clicar en el mapa de la página de contacto, te redirige a la página de </w:t>
-      </w:r>
-      <w:r>
-        <w:rPr>
-          <w:sz w:val="24"/>
-          <w:szCs w:val="24"/>
-        </w:rPr>
-        <w:t>Google</w:t>
-      </w:r>
-      <w:r>
-        <w:rPr>
-          <w:sz w:val="24"/>
-          <w:szCs w:val="24"/>
-        </w:rPr>
-        <w:t xml:space="preserve"> </w:t>
-      </w:r>
-      <w:proofErr w:type="spellStart"/>
-      <w:r>
-        <w:rPr>
-          <w:sz w:val="24"/>
-          <w:szCs w:val="24"/>
-        </w:rPr>
-        <w:t>M</w:t>
-      </w:r>
-      <w:r>
-        <w:rPr>
-          <w:sz w:val="24"/>
-          <w:szCs w:val="24"/>
-        </w:rPr>
-        <w:t>aps</w:t>
-      </w:r>
-      <w:proofErr w:type="spellEnd"/>
-      <w:r>
-        <w:rPr>
-          <w:sz w:val="24"/>
-          <w:szCs w:val="24"/>
-        </w:rPr>
-        <w:t xml:space="preserve"> con la ubicación de la empresa</w:t>
-      </w:r>
-    </w:p>
-    <w:p>
-      <w:pPr>
-        <w:spacing w:line="480" w:lineRule="auto"/>
-        <w:rPr>
-          <w:sz w:val="24"/>
-          <w:szCs w:val="24"/>
-        </w:rPr>
-      </w:pPr>
-    </w:p>
-    <w:p>
-      <w:pPr>
-        <w:rPr>
-          <w:sz w:val="28"/>
-          <w:szCs w:val="28"/>
-        </w:rPr>
-      </w:pPr>
-      <w:r>
-        <w:rPr>
-          <w:sz w:val="28"/>
-          <w:szCs w:val="28"/>
-        </w:rPr>
-        <w:t xml:space="preserve">Requisitos </w:t>
-      </w:r>
-      <w:r>
-        <w:rPr>
-          <w:sz w:val="28"/>
-          <w:szCs w:val="28"/>
-        </w:rPr>
-        <w:t xml:space="preserve">No </w:t>
-      </w:r>
-      <w:r>
-        <w:rPr>
-          <w:sz w:val="28"/>
-          <w:szCs w:val="28"/>
-        </w:rPr>
-        <w:t>Funcionales:</w:t>
+        <w:t>La página es accesible con rapidez y sin problemas de conexión por parte del servidor</w:t>
       </w:r>
     </w:p>
     <w:p>
@@ -5112,7 +5124,23 @@
           <w:sz w:val="24"/>
           <w:szCs w:val="24"/>
         </w:rPr>
-        <w:t>La página es accesible con rapidez y sin problemas de conexión por parte del servidor</w:t>
+        <w:t xml:space="preserve">La experiencia en la página es fluida, con pocas </w:t>
+      </w:r>
+      <w:proofErr w:type="gramStart"/>
+      <w:r>
+        <w:rPr>
+          <w:sz w:val="24"/>
+          <w:szCs w:val="24"/>
+        </w:rPr>
+        <w:t>animaciones</w:t>
+      </w:r>
+      <w:proofErr w:type="gramEnd"/>
+      <w:r>
+        <w:rPr>
+          <w:sz w:val="24"/>
+          <w:szCs w:val="24"/>
+        </w:rPr>
+        <w:t xml:space="preserve"> pero elegantes</w:t>
       </w:r>
     </w:p>
     <w:p>
@@ -5133,23 +5161,7 @@
           <w:sz w:val="24"/>
           <w:szCs w:val="24"/>
         </w:rPr>
-        <w:t xml:space="preserve">La experiencia en la página es fluida, con pocas </w:t>
-      </w:r>
-      <w:proofErr w:type="gramStart"/>
-      <w:r>
-        <w:rPr>
-          <w:sz w:val="24"/>
-          <w:szCs w:val="24"/>
-        </w:rPr>
-        <w:t>animaciones</w:t>
-      </w:r>
-      <w:proofErr w:type="gramEnd"/>
-      <w:r>
-        <w:rPr>
-          <w:sz w:val="24"/>
-          <w:szCs w:val="24"/>
-        </w:rPr>
-        <w:t xml:space="preserve"> pero elegantes</w:t>
+        <w:t>La información y descripción de la empresa da una buena imagen de esta</w:t>
       </w:r>
     </w:p>
     <w:p>
@@ -5170,7 +5182,36 @@
           <w:sz w:val="24"/>
           <w:szCs w:val="24"/>
         </w:rPr>
-        <w:t>La información y descripción de la empresa da una buena imagen de esta</w:t>
+        <w:lastRenderedPageBreak/>
+        <w:t>Las aplicaciones en estado m</w:t>
+      </w:r>
+      <w:r>
+        <w:rPr>
+          <w:sz w:val="24"/>
+          <w:szCs w:val="24"/>
+        </w:rPr>
+        <w:t>á</w:t>
+      </w:r>
+      <w:r>
+        <w:rPr>
+          <w:sz w:val="24"/>
+          <w:szCs w:val="24"/>
+        </w:rPr>
+        <w:t>s temprano de desar</w:t>
+      </w:r>
+      <w:r>
+        <w:rPr>
+          <w:sz w:val="24"/>
+          <w:szCs w:val="24"/>
+        </w:rPr>
+        <w:t>r</w:t>
+      </w:r>
+      <w:r>
+        <w:rPr>
+          <w:sz w:val="24"/>
+          <w:szCs w:val="24"/>
+        </w:rPr>
+        <w:t>ollo y las peor valoradas se encuentran al final</w:t>
       </w:r>
     </w:p>
     <w:p>
@@ -5191,36 +5232,7 @@
           <w:sz w:val="24"/>
           <w:szCs w:val="24"/>
         </w:rPr>
-        <w:lastRenderedPageBreak/>
-        <w:t>Las aplicaciones en estado m</w:t>
-      </w:r>
-      <w:r>
-        <w:rPr>
-          <w:sz w:val="24"/>
-          <w:szCs w:val="24"/>
-        </w:rPr>
-        <w:t>á</w:t>
-      </w:r>
-      <w:r>
-        <w:rPr>
-          <w:sz w:val="24"/>
-          <w:szCs w:val="24"/>
-        </w:rPr>
-        <w:t>s temprano de desar</w:t>
-      </w:r>
-      <w:r>
-        <w:rPr>
-          <w:sz w:val="24"/>
-          <w:szCs w:val="24"/>
-        </w:rPr>
-        <w:t>r</w:t>
-      </w:r>
-      <w:r>
-        <w:rPr>
-          <w:sz w:val="24"/>
-          <w:szCs w:val="24"/>
-        </w:rPr>
-        <w:t>ollo y las peor valoradas se encuentran al final</w:t>
+        <w:t>La página principal es visualmente agradable</w:t>
       </w:r>
     </w:p>
     <w:p>
@@ -5241,7 +5253,7 @@
           <w:sz w:val="24"/>
           <w:szCs w:val="24"/>
         </w:rPr>
-        <w:t>La página principal es visualmente agradable</w:t>
+        <w:t>La página tiene que ser segura</w:t>
       </w:r>
     </w:p>
     <w:p>
@@ -5576,6 +5588,7 @@
           <w:sz w:val="24"/>
           <w:szCs w:val="24"/>
         </w:rPr>
+        <w:lastRenderedPageBreak/>
         <w:t>Un usuario no puede modificar el contenido de las páginas si no es un administrador</w:t>
       </w:r>
     </w:p>

</xml_diff>